<commit_message>
Update TMST_Report3_SystemRequirementSpecifications Add GuideCapstone.pdf
</commit_message>
<xml_diff>
--- a/Document/Report/Report 3/TSMT_Report3_SystemRequirementsSpecifications.docx
+++ b/Document/Report/Report 3/TSMT_Report3_SystemRequirementsSpecifications.docx
@@ -26,13 +26,7 @@
           </w:tcPr>
           <w:p>
             <w:pPr>
-              <w:tabs>
-                <w:tab w:val="left" w:leader="dot" w:pos="1080"/>
-                <w:tab w:val="center" w:leader="dot" w:pos="4860"/>
-                <w:tab w:val="decimal" w:leader="dot" w:pos="6840"/>
-                <w:tab w:val="right" w:leader="dot" w:pos="8460"/>
-              </w:tabs>
-              <w:spacing w:line="360" w:lineRule="auto"/>
+              <w:pStyle w:val="Heading1"/>
             </w:pPr>
             <w:r>
               <w:rPr>
@@ -580,36 +574,8 @@
                             <w:sz w:val="28"/>
                             <w:szCs w:val="28"/>
                           </w:rPr>
-                          <w:t xml:space="preserve">Nguyen </w:t>
+                          <w:t>Nguyen Duy Khoa</w:t>
                         </w:r>
-                        <w:proofErr w:type="spellStart"/>
-                        <w:r>
-                          <w:rPr>
-                            <w:bCs/>
-                            <w:sz w:val="28"/>
-                            <w:szCs w:val="28"/>
-                          </w:rPr>
-                          <w:t>Duy</w:t>
-                        </w:r>
-                        <w:proofErr w:type="spellEnd"/>
-                        <w:r>
-                          <w:rPr>
-                            <w:bCs/>
-                            <w:sz w:val="28"/>
-                            <w:szCs w:val="28"/>
-                          </w:rPr>
-                          <w:t xml:space="preserve"> </w:t>
-                        </w:r>
-                        <w:proofErr w:type="spellStart"/>
-                        <w:r>
-                          <w:rPr>
-                            <w:bCs/>
-                            <w:sz w:val="28"/>
-                            <w:szCs w:val="28"/>
-                          </w:rPr>
-                          <w:t>Khoa</w:t>
-                        </w:r>
-                        <w:proofErr w:type="spellEnd"/>
                       </w:p>
                     </w:tc>
                   </w:tr>
@@ -720,25 +686,7 @@
                             <w:sz w:val="28"/>
                             <w:szCs w:val="28"/>
                           </w:rPr>
-                          <w:t xml:space="preserve">Nguyen </w:t>
-                        </w:r>
-                        <w:proofErr w:type="spellStart"/>
-                        <w:r>
-                          <w:rPr>
-                            <w:bCs/>
-                            <w:sz w:val="28"/>
-                            <w:szCs w:val="28"/>
-                          </w:rPr>
-                          <w:t>Dinh</w:t>
-                        </w:r>
-                        <w:proofErr w:type="spellEnd"/>
-                        <w:r>
-                          <w:rPr>
-                            <w:bCs/>
-                            <w:sz w:val="28"/>
-                            <w:szCs w:val="28"/>
-                          </w:rPr>
-                          <w:t xml:space="preserve"> Tuan</w:t>
+                          <w:t>Nguyen Dinh Tuan</w:t>
                         </w:r>
                       </w:p>
                     </w:tc>
@@ -790,18 +738,8 @@
                             <w:sz w:val="28"/>
                             <w:szCs w:val="28"/>
                           </w:rPr>
-                          <w:t xml:space="preserve">Tran Nguyen Kim </w:t>
+                          <w:t>Tran Nguyen Kim Vinh</w:t>
                         </w:r>
-                        <w:proofErr w:type="spellStart"/>
-                        <w:r>
-                          <w:rPr>
-                            <w:bCs/>
-                            <w:sz w:val="28"/>
-                            <w:szCs w:val="28"/>
-                          </w:rPr>
-                          <w:t>Vinh</w:t>
-                        </w:r>
-                        <w:proofErr w:type="spellEnd"/>
                       </w:p>
                     </w:tc>
                   </w:tr>
@@ -852,36 +790,8 @@
                             <w:sz w:val="28"/>
                             <w:szCs w:val="28"/>
                           </w:rPr>
-                          <w:t xml:space="preserve">Nguyen </w:t>
+                          <w:t>Nguyen Vinh Hien</w:t>
                         </w:r>
-                        <w:proofErr w:type="spellStart"/>
-                        <w:r>
-                          <w:rPr>
-                            <w:bCs/>
-                            <w:sz w:val="28"/>
-                            <w:szCs w:val="28"/>
-                          </w:rPr>
-                          <w:t>Vinh</w:t>
-                        </w:r>
-                        <w:proofErr w:type="spellEnd"/>
-                        <w:r>
-                          <w:rPr>
-                            <w:bCs/>
-                            <w:sz w:val="28"/>
-                            <w:szCs w:val="28"/>
-                          </w:rPr>
-                          <w:t xml:space="preserve"> </w:t>
-                        </w:r>
-                        <w:proofErr w:type="spellStart"/>
-                        <w:r>
-                          <w:rPr>
-                            <w:bCs/>
-                            <w:sz w:val="28"/>
-                            <w:szCs w:val="28"/>
-                          </w:rPr>
-                          <w:t>Hien</w:t>
-                        </w:r>
-                        <w:proofErr w:type="spellEnd"/>
                       </w:p>
                     </w:tc>
                   </w:tr>
@@ -961,25 +871,7 @@
                       <w:sz w:val="24"/>
                       <w:szCs w:val="24"/>
                     </w:rPr>
-                    <w:t xml:space="preserve">Nguyen </w:t>
-                  </w:r>
-                  <w:proofErr w:type="spellStart"/>
-                  <w:r>
-                    <w:rPr>
-                      <w:bCs/>
-                      <w:sz w:val="24"/>
-                      <w:szCs w:val="24"/>
-                    </w:rPr>
-                    <w:t>Trong</w:t>
-                  </w:r>
-                  <w:proofErr w:type="spellEnd"/>
-                  <w:r>
-                    <w:rPr>
-                      <w:bCs/>
-                      <w:sz w:val="24"/>
-                      <w:szCs w:val="24"/>
-                    </w:rPr>
-                    <w:t xml:space="preserve"> Tai</w:t>
+                    <w:t>Nguyen Trong Tai</w:t>
                   </w:r>
                 </w:p>
               </w:tc>
@@ -1212,6 +1104,7 @@
                 <w:sz w:val="24"/>
                 <w:szCs w:val="24"/>
               </w:rPr>
+              <w:lastRenderedPageBreak/>
               <w:t>- Ho Chi Minh City, January 2014 -</w:t>
             </w:r>
           </w:p>
@@ -1261,30 +1154,194 @@
           <w:numId w:val="41"/>
         </w:numPr>
         <w:ind w:left="810"/>
+        <w:rPr>
+          <w:sz w:val="28"/>
+          <w:szCs w:val="28"/>
+        </w:rPr>
       </w:pPr>
       <w:r>
+        <w:rPr>
+          <w:sz w:val="28"/>
+          <w:szCs w:val="28"/>
+        </w:rPr>
         <w:t>User Requirement Specification</w:t>
       </w:r>
     </w:p>
     <w:p>
+      <w:pPr>
+        <w:pStyle w:val="Heading3"/>
+        <w:numPr>
+          <w:ilvl w:val="2"/>
+          <w:numId w:val="2"/>
+        </w:numPr>
+        <w:ind w:left="1350"/>
+        <w:rPr>
+          <w:sz w:val="24"/>
+          <w:szCs w:val="24"/>
+        </w:rPr>
+      </w:pPr>
       <w:r>
+        <w:rPr>
+          <w:sz w:val="24"/>
+          <w:szCs w:val="24"/>
+        </w:rPr>
         <w:t>Guest Requirements</w:t>
       </w:r>
     </w:p>
+    <w:p/>
     <w:p>
+      <w:pPr>
+        <w:pStyle w:val="Heading3"/>
+        <w:numPr>
+          <w:ilvl w:val="2"/>
+          <w:numId w:val="2"/>
+        </w:numPr>
+        <w:ind w:left="1350"/>
+        <w:rPr>
+          <w:sz w:val="24"/>
+          <w:szCs w:val="24"/>
+        </w:rPr>
+      </w:pPr>
       <w:r>
+        <w:rPr>
+          <w:sz w:val="24"/>
+          <w:szCs w:val="24"/>
+        </w:rPr>
         <w:t>Authorized User Requirements</w:t>
       </w:r>
     </w:p>
+    <w:p/>
     <w:p>
+      <w:pPr>
+        <w:pStyle w:val="Heading3"/>
+        <w:numPr>
+          <w:ilvl w:val="2"/>
+          <w:numId w:val="2"/>
+        </w:numPr>
+        <w:ind w:left="1350"/>
+        <w:rPr>
+          <w:sz w:val="24"/>
+          <w:szCs w:val="24"/>
+        </w:rPr>
+      </w:pPr>
       <w:r>
-        <w:t>Volunteers Requirements</w:t>
+        <w:rPr>
+          <w:sz w:val="24"/>
+          <w:szCs w:val="24"/>
+        </w:rPr>
+        <w:t>Candidate</w:t>
+      </w:r>
+      <w:r>
+        <w:rPr>
+          <w:sz w:val="24"/>
+          <w:szCs w:val="24"/>
+        </w:rPr>
+        <w:t xml:space="preserve"> Requirements</w:t>
       </w:r>
     </w:p>
+    <w:p/>
     <w:p>
-      <w:bookmarkStart w:id="0" w:name="_GoBack"/>
-      <w:bookmarkEnd w:id="0"/>
+      <w:pPr>
+        <w:pStyle w:val="Heading3"/>
+        <w:numPr>
+          <w:ilvl w:val="2"/>
+          <w:numId w:val="2"/>
+        </w:numPr>
+        <w:ind w:left="1350"/>
+        <w:rPr>
+          <w:sz w:val="24"/>
+          <w:szCs w:val="24"/>
+        </w:rPr>
+      </w:pPr>
+      <w:r>
+        <w:rPr>
+          <w:sz w:val="24"/>
+          <w:szCs w:val="24"/>
+        </w:rPr>
+        <w:t>Charity Requirements</w:t>
+      </w:r>
     </w:p>
+    <w:p/>
+    <w:p>
+      <w:pPr>
+        <w:pStyle w:val="Heading3"/>
+        <w:numPr>
+          <w:ilvl w:val="2"/>
+          <w:numId w:val="2"/>
+        </w:numPr>
+        <w:ind w:left="1350"/>
+        <w:rPr>
+          <w:sz w:val="24"/>
+          <w:szCs w:val="24"/>
+        </w:rPr>
+      </w:pPr>
+      <w:r>
+        <w:rPr>
+          <w:sz w:val="24"/>
+          <w:szCs w:val="24"/>
+        </w:rPr>
+        <w:t>Volunteer</w:t>
+      </w:r>
+      <w:r>
+        <w:rPr>
+          <w:sz w:val="24"/>
+          <w:szCs w:val="24"/>
+        </w:rPr>
+        <w:t xml:space="preserve"> Requirements</w:t>
+      </w:r>
+    </w:p>
+    <w:p/>
+    <w:p>
+      <w:pPr>
+        <w:pStyle w:val="Heading3"/>
+        <w:numPr>
+          <w:ilvl w:val="2"/>
+          <w:numId w:val="2"/>
+        </w:numPr>
+        <w:ind w:left="1350"/>
+        <w:rPr>
+          <w:sz w:val="24"/>
+          <w:szCs w:val="24"/>
+        </w:rPr>
+      </w:pPr>
+      <w:r>
+        <w:rPr>
+          <w:sz w:val="24"/>
+          <w:szCs w:val="24"/>
+        </w:rPr>
+        <w:t>Sponsor Requirement</w:t>
+      </w:r>
+      <w:r>
+        <w:rPr>
+          <w:sz w:val="24"/>
+          <w:szCs w:val="24"/>
+        </w:rPr>
+        <w:t>s</w:t>
+      </w:r>
+    </w:p>
+    <w:p/>
+    <w:p>
+      <w:pPr>
+        <w:pStyle w:val="Heading3"/>
+        <w:numPr>
+          <w:ilvl w:val="2"/>
+          <w:numId w:val="2"/>
+        </w:numPr>
+        <w:ind w:left="1350"/>
+        <w:rPr>
+          <w:sz w:val="24"/>
+          <w:szCs w:val="24"/>
+        </w:rPr>
+      </w:pPr>
+      <w:r>
+        <w:rPr>
+          <w:sz w:val="24"/>
+          <w:szCs w:val="24"/>
+        </w:rPr>
+        <w:t>Admin Requirements</w:t>
+      </w:r>
+    </w:p>
+    <w:p/>
     <w:p>
       <w:pPr>
         <w:pStyle w:val="Heading2"/>
@@ -1298,6 +1355,238 @@
         <w:t>System Requirement Specification (Specific Requirements)</w:t>
       </w:r>
     </w:p>
+    <w:p>
+      <w:pPr>
+        <w:pStyle w:val="Heading3"/>
+        <w:numPr>
+          <w:ilvl w:val="0"/>
+          <w:numId w:val="43"/>
+        </w:numPr>
+        <w:ind w:left="990"/>
+        <w:rPr>
+          <w:sz w:val="24"/>
+          <w:szCs w:val="24"/>
+        </w:rPr>
+      </w:pPr>
+      <w:r>
+        <w:rPr>
+          <w:sz w:val="24"/>
+          <w:szCs w:val="24"/>
+        </w:rPr>
+        <w:t>External Interface Requirements</w:t>
+      </w:r>
+    </w:p>
+    <w:p>
+      <w:r>
+        <w:t>User Interfaces</w:t>
+      </w:r>
+    </w:p>
+    <w:p>
+      <w:r>
+        <w:t>Hardware Interfaces</w:t>
+      </w:r>
+      <w:bookmarkStart w:id="0" w:name="_GoBack"/>
+      <w:bookmarkEnd w:id="0"/>
+    </w:p>
+    <w:p>
+      <w:pPr>
+        <w:pStyle w:val="Heading3"/>
+        <w:numPr>
+          <w:ilvl w:val="0"/>
+          <w:numId w:val="43"/>
+        </w:numPr>
+        <w:ind w:left="990"/>
+        <w:rPr>
+          <w:sz w:val="24"/>
+          <w:szCs w:val="24"/>
+        </w:rPr>
+      </w:pPr>
+      <w:r>
+        <w:rPr>
+          <w:sz w:val="24"/>
+          <w:szCs w:val="24"/>
+        </w:rPr>
+        <w:t>Functional Requirements</w:t>
+      </w:r>
+    </w:p>
+    <w:p/>
+    <w:p>
+      <w:pPr>
+        <w:pStyle w:val="Heading3"/>
+        <w:numPr>
+          <w:ilvl w:val="0"/>
+          <w:numId w:val="43"/>
+        </w:numPr>
+        <w:ind w:left="990"/>
+        <w:rPr>
+          <w:sz w:val="24"/>
+          <w:szCs w:val="24"/>
+        </w:rPr>
+      </w:pPr>
+      <w:r>
+        <w:rPr>
+          <w:sz w:val="24"/>
+          <w:szCs w:val="24"/>
+        </w:rPr>
+        <w:t>Non-functional Requirements</w:t>
+      </w:r>
+    </w:p>
+    <w:p>
+      <w:pPr>
+        <w:pStyle w:val="Heading4"/>
+        <w:numPr>
+          <w:ilvl w:val="3"/>
+          <w:numId w:val="44"/>
+        </w:numPr>
+        <w:ind w:left="1800"/>
+        <w:rPr>
+          <w:b w:val="0"/>
+          <w:i w:val="0"/>
+          <w:sz w:val="24"/>
+          <w:szCs w:val="24"/>
+        </w:rPr>
+      </w:pPr>
+      <w:r>
+        <w:rPr>
+          <w:b w:val="0"/>
+          <w:i w:val="0"/>
+          <w:sz w:val="24"/>
+          <w:szCs w:val="24"/>
+        </w:rPr>
+        <w:t>Reliability</w:t>
+      </w:r>
+    </w:p>
+    <w:p/>
+    <w:p>
+      <w:pPr>
+        <w:pStyle w:val="Heading4"/>
+        <w:numPr>
+          <w:ilvl w:val="3"/>
+          <w:numId w:val="44"/>
+        </w:numPr>
+        <w:ind w:left="1800"/>
+        <w:rPr>
+          <w:b w:val="0"/>
+          <w:i w:val="0"/>
+          <w:sz w:val="24"/>
+          <w:szCs w:val="24"/>
+        </w:rPr>
+      </w:pPr>
+      <w:r>
+        <w:rPr>
+          <w:b w:val="0"/>
+          <w:i w:val="0"/>
+          <w:sz w:val="24"/>
+          <w:szCs w:val="24"/>
+        </w:rPr>
+        <w:t>Availability</w:t>
+      </w:r>
+    </w:p>
+    <w:p/>
+    <w:p>
+      <w:pPr>
+        <w:pStyle w:val="Heading4"/>
+        <w:numPr>
+          <w:ilvl w:val="3"/>
+          <w:numId w:val="44"/>
+        </w:numPr>
+        <w:ind w:left="1800"/>
+        <w:rPr>
+          <w:b w:val="0"/>
+          <w:i w:val="0"/>
+          <w:sz w:val="24"/>
+          <w:szCs w:val="24"/>
+        </w:rPr>
+      </w:pPr>
+      <w:r>
+        <w:rPr>
+          <w:b w:val="0"/>
+          <w:i w:val="0"/>
+          <w:sz w:val="24"/>
+          <w:szCs w:val="24"/>
+        </w:rPr>
+        <w:t>Security</w:t>
+      </w:r>
+    </w:p>
+    <w:p/>
+    <w:p>
+      <w:pPr>
+        <w:pStyle w:val="Heading4"/>
+        <w:numPr>
+          <w:ilvl w:val="3"/>
+          <w:numId w:val="44"/>
+        </w:numPr>
+        <w:ind w:left="1800"/>
+        <w:rPr>
+          <w:b w:val="0"/>
+          <w:i w:val="0"/>
+          <w:sz w:val="24"/>
+          <w:szCs w:val="24"/>
+        </w:rPr>
+      </w:pPr>
+      <w:r>
+        <w:rPr>
+          <w:b w:val="0"/>
+          <w:i w:val="0"/>
+          <w:sz w:val="24"/>
+          <w:szCs w:val="24"/>
+        </w:rPr>
+        <w:t>Maintainability</w:t>
+      </w:r>
+    </w:p>
+    <w:p/>
+    <w:p>
+      <w:pPr>
+        <w:pStyle w:val="Heading4"/>
+        <w:numPr>
+          <w:ilvl w:val="3"/>
+          <w:numId w:val="44"/>
+        </w:numPr>
+        <w:ind w:left="1800"/>
+        <w:rPr>
+          <w:b w:val="0"/>
+          <w:i w:val="0"/>
+          <w:sz w:val="24"/>
+          <w:szCs w:val="24"/>
+        </w:rPr>
+      </w:pPr>
+      <w:r>
+        <w:rPr>
+          <w:b w:val="0"/>
+          <w:i w:val="0"/>
+          <w:sz w:val="24"/>
+          <w:szCs w:val="24"/>
+        </w:rPr>
+        <w:lastRenderedPageBreak/>
+        <w:t>Portability</w:t>
+      </w:r>
+    </w:p>
+    <w:p/>
+    <w:p>
+      <w:pPr>
+        <w:pStyle w:val="Heading4"/>
+        <w:numPr>
+          <w:ilvl w:val="3"/>
+          <w:numId w:val="44"/>
+        </w:numPr>
+        <w:ind w:left="1800"/>
+        <w:rPr>
+          <w:b w:val="0"/>
+          <w:i w:val="0"/>
+          <w:sz w:val="24"/>
+          <w:szCs w:val="24"/>
+        </w:rPr>
+      </w:pPr>
+      <w:r>
+        <w:rPr>
+          <w:b w:val="0"/>
+          <w:i w:val="0"/>
+          <w:sz w:val="24"/>
+          <w:szCs w:val="24"/>
+        </w:rPr>
+        <w:t>Performance</w:t>
+      </w:r>
+    </w:p>
     <w:p/>
     <w:p>
       <w:pPr>
@@ -1307,12 +1596,69 @@
           <w:numId w:val="41"/>
         </w:numPr>
         <w:ind w:left="810"/>
+        <w:rPr>
+          <w:sz w:val="28"/>
+          <w:szCs w:val="28"/>
+        </w:rPr>
       </w:pPr>
       <w:r>
+        <w:rPr>
+          <w:sz w:val="28"/>
+          <w:szCs w:val="28"/>
+        </w:rPr>
+        <w:t>Entity Relationship Diagram</w:t>
+      </w:r>
+      <w:r>
+        <w:rPr>
+          <w:sz w:val="28"/>
+          <w:szCs w:val="28"/>
+        </w:rPr>
+        <w:t xml:space="preserve"> or Data Structure</w:t>
+      </w:r>
+    </w:p>
+    <w:p>
+      <w:pPr>
+        <w:pStyle w:val="Heading3"/>
+        <w:numPr>
+          <w:ilvl w:val="0"/>
+          <w:numId w:val="45"/>
+        </w:numPr>
+        <w:ind w:left="990"/>
+        <w:rPr>
+          <w:sz w:val="24"/>
+          <w:szCs w:val="24"/>
+        </w:rPr>
+      </w:pPr>
+      <w:r>
+        <w:rPr>
+          <w:sz w:val="24"/>
+          <w:szCs w:val="24"/>
+        </w:rPr>
         <w:t>Entity Relationship Diagram</w:t>
       </w:r>
     </w:p>
     <w:p/>
+    <w:p>
+      <w:pPr>
+        <w:pStyle w:val="Heading3"/>
+        <w:numPr>
+          <w:ilvl w:val="0"/>
+          <w:numId w:val="45"/>
+        </w:numPr>
+        <w:ind w:left="990"/>
+        <w:rPr>
+          <w:sz w:val="24"/>
+          <w:szCs w:val="24"/>
+        </w:rPr>
+      </w:pPr>
+      <w:r>
+        <w:rPr>
+          <w:sz w:val="24"/>
+          <w:szCs w:val="24"/>
+        </w:rPr>
+        <w:t>Entity Detail</w:t>
+      </w:r>
+    </w:p>
     <w:p>
       <w:r>
         <w:br w:type="page"/>
@@ -1488,7 +1834,7 @@
                                       <w:sz w:val="32"/>
                                       <w:szCs w:val="32"/>
                                     </w:rPr>
-                                    <w:t>4</w:t>
+                                    <w:t>5</w:t>
                                   </w:r>
                                   <w:r>
                                     <w:rPr>
@@ -1554,7 +1900,7 @@
                                 <w:sz w:val="32"/>
                                 <w:szCs w:val="32"/>
                               </w:rPr>
-                              <w:t>4</w:t>
+                              <w:t>5</w:t>
                             </w:r>
                             <w:r>
                               <w:rPr>
@@ -1768,7 +2114,7 @@
         <v:path o:extrusionok="f" gradientshapeok="t" o:connecttype="rect"/>
         <o:lock v:ext="edit" aspectratio="t"/>
       </v:shapetype>
-      <v:shape id="_x0000_i1027" type="#_x0000_t75" style="width:11.5pt;height:11.5pt" o:bullet="t">
+      <v:shape id="_x0000_i1112" type="#_x0000_t75" style="width:11.5pt;height:11.5pt" o:bullet="t">
         <v:imagedata r:id="rId1" o:title="mso75A"/>
       </v:shape>
     </w:pict>
@@ -2316,6 +2662,95 @@
     </w:lvl>
   </w:abstractNum>
   <w:abstractNum w:abstractNumId="5">
+    <w:nsid w:val="1AC1136F"/>
+    <w:multiLevelType w:val="hybridMultilevel"/>
+    <w:tmpl w:val="53EAB770"/>
+    <w:lvl w:ilvl="0" w:tplc="1234D470">
+      <w:start w:val="1"/>
+      <w:numFmt w:val="decimal"/>
+      <w:lvlText w:val="3.3.%1."/>
+      <w:lvlJc w:val="left"/>
+      <w:pPr>
+        <w:ind w:left="720" w:hanging="360"/>
+      </w:pPr>
+      <w:rPr>
+        <w:rFonts w:hint="default"/>
+      </w:rPr>
+    </w:lvl>
+    <w:lvl w:ilvl="1" w:tplc="04090019" w:tentative="1">
+      <w:start w:val="1"/>
+      <w:numFmt w:val="lowerLetter"/>
+      <w:lvlText w:val="%2."/>
+      <w:lvlJc w:val="left"/>
+      <w:pPr>
+        <w:ind w:left="1440" w:hanging="360"/>
+      </w:pPr>
+    </w:lvl>
+    <w:lvl w:ilvl="2" w:tplc="0409001B" w:tentative="1">
+      <w:start w:val="1"/>
+      <w:numFmt w:val="lowerRoman"/>
+      <w:lvlText w:val="%3."/>
+      <w:lvlJc w:val="right"/>
+      <w:pPr>
+        <w:ind w:left="2160" w:hanging="180"/>
+      </w:pPr>
+    </w:lvl>
+    <w:lvl w:ilvl="3" w:tplc="0409000F" w:tentative="1">
+      <w:start w:val="1"/>
+      <w:numFmt w:val="decimal"/>
+      <w:lvlText w:val="%4."/>
+      <w:lvlJc w:val="left"/>
+      <w:pPr>
+        <w:ind w:left="2880" w:hanging="360"/>
+      </w:pPr>
+    </w:lvl>
+    <w:lvl w:ilvl="4" w:tplc="04090019" w:tentative="1">
+      <w:start w:val="1"/>
+      <w:numFmt w:val="lowerLetter"/>
+      <w:lvlText w:val="%5."/>
+      <w:lvlJc w:val="left"/>
+      <w:pPr>
+        <w:ind w:left="3600" w:hanging="360"/>
+      </w:pPr>
+    </w:lvl>
+    <w:lvl w:ilvl="5" w:tplc="0409001B" w:tentative="1">
+      <w:start w:val="1"/>
+      <w:numFmt w:val="lowerRoman"/>
+      <w:lvlText w:val="%6."/>
+      <w:lvlJc w:val="right"/>
+      <w:pPr>
+        <w:ind w:left="4320" w:hanging="180"/>
+      </w:pPr>
+    </w:lvl>
+    <w:lvl w:ilvl="6" w:tplc="0409000F" w:tentative="1">
+      <w:start w:val="1"/>
+      <w:numFmt w:val="decimal"/>
+      <w:lvlText w:val="%7."/>
+      <w:lvlJc w:val="left"/>
+      <w:pPr>
+        <w:ind w:left="5040" w:hanging="360"/>
+      </w:pPr>
+    </w:lvl>
+    <w:lvl w:ilvl="7" w:tplc="04090019" w:tentative="1">
+      <w:start w:val="1"/>
+      <w:numFmt w:val="lowerLetter"/>
+      <w:lvlText w:val="%8."/>
+      <w:lvlJc w:val="left"/>
+      <w:pPr>
+        <w:ind w:left="5760" w:hanging="360"/>
+      </w:pPr>
+    </w:lvl>
+    <w:lvl w:ilvl="8" w:tplc="0409001B" w:tentative="1">
+      <w:start w:val="1"/>
+      <w:numFmt w:val="lowerRoman"/>
+      <w:lvlText w:val="%9."/>
+      <w:lvlJc w:val="right"/>
+      <w:pPr>
+        <w:ind w:left="6480" w:hanging="180"/>
+      </w:pPr>
+    </w:lvl>
+  </w:abstractNum>
+  <w:abstractNum w:abstractNumId="6">
     <w:nsid w:val="1C2C6AA8"/>
     <w:multiLevelType w:val="hybridMultilevel"/>
     <w:tmpl w:val="E154FFD2"/>
@@ -2429,7 +2864,123 @@
       </w:rPr>
     </w:lvl>
   </w:abstractNum>
-  <w:abstractNum w:abstractNumId="6">
+  <w:abstractNum w:abstractNumId="7">
+    <w:nsid w:val="1D8F1E63"/>
+    <w:multiLevelType w:val="multilevel"/>
+    <w:tmpl w:val="8A544EEC"/>
+    <w:lvl w:ilvl="0">
+      <w:start w:val="2"/>
+      <w:numFmt w:val="decimal"/>
+      <w:lvlText w:val="%1."/>
+      <w:lvlJc w:val="left"/>
+      <w:pPr>
+        <w:ind w:left="432" w:hanging="432"/>
+      </w:pPr>
+      <w:rPr>
+        <w:rFonts w:hint="default"/>
+        <w:color w:val="1F4E79" w:themeColor="accent1" w:themeShade="80"/>
+      </w:rPr>
+    </w:lvl>
+    <w:lvl w:ilvl="1">
+      <w:start w:val="1"/>
+      <w:numFmt w:val="decimal"/>
+      <w:lvlText w:val="3.1.%2."/>
+      <w:lvlJc w:val="left"/>
+      <w:pPr>
+        <w:ind w:left="576" w:hanging="576"/>
+      </w:pPr>
+      <w:rPr>
+        <w:rFonts w:hint="default"/>
+        <w:color w:val="2E74B5" w:themeColor="accent1" w:themeShade="BF"/>
+      </w:rPr>
+    </w:lvl>
+    <w:lvl w:ilvl="2">
+      <w:start w:val="1"/>
+      <w:numFmt w:val="decimal"/>
+      <w:lvlText w:val="%1.%2.%3"/>
+      <w:lvlJc w:val="left"/>
+      <w:pPr>
+        <w:ind w:left="720" w:hanging="720"/>
+      </w:pPr>
+      <w:rPr>
+        <w:rFonts w:hint="default"/>
+        <w:color w:val="1F4E79" w:themeColor="accent1" w:themeShade="80"/>
+      </w:rPr>
+    </w:lvl>
+    <w:lvl w:ilvl="3">
+      <w:start w:val="1"/>
+      <w:numFmt w:val="decimal"/>
+      <w:lvlText w:val="%1.%2.%3.%4"/>
+      <w:lvlJc w:val="left"/>
+      <w:pPr>
+        <w:ind w:left="864" w:hanging="864"/>
+      </w:pPr>
+      <w:rPr>
+        <w:rFonts w:hint="default"/>
+      </w:rPr>
+    </w:lvl>
+    <w:lvl w:ilvl="4">
+      <w:start w:val="1"/>
+      <w:numFmt w:val="decimal"/>
+      <w:lvlText w:val="%1.%2.%3.%4.%5"/>
+      <w:lvlJc w:val="left"/>
+      <w:pPr>
+        <w:ind w:left="1008" w:hanging="1008"/>
+      </w:pPr>
+      <w:rPr>
+        <w:rFonts w:hint="default"/>
+      </w:rPr>
+    </w:lvl>
+    <w:lvl w:ilvl="5">
+      <w:start w:val="1"/>
+      <w:numFmt w:val="decimal"/>
+      <w:lvlText w:val="%1.%2.%3.%4.%5.%6"/>
+      <w:lvlJc w:val="left"/>
+      <w:pPr>
+        <w:ind w:left="1152" w:hanging="1152"/>
+      </w:pPr>
+      <w:rPr>
+        <w:rFonts w:hint="default"/>
+      </w:rPr>
+    </w:lvl>
+    <w:lvl w:ilvl="6">
+      <w:start w:val="1"/>
+      <w:numFmt w:val="decimal"/>
+      <w:lvlText w:val="%1.%2.%3.%4.%5.%6.%7"/>
+      <w:lvlJc w:val="left"/>
+      <w:pPr>
+        <w:ind w:left="1296" w:hanging="1296"/>
+      </w:pPr>
+      <w:rPr>
+        <w:rFonts w:hint="default"/>
+      </w:rPr>
+    </w:lvl>
+    <w:lvl w:ilvl="7">
+      <w:start w:val="1"/>
+      <w:numFmt w:val="decimal"/>
+      <w:lvlText w:val="%1.%2.%3.%4.%5.%6.%7.%8"/>
+      <w:lvlJc w:val="left"/>
+      <w:pPr>
+        <w:ind w:left="1440" w:hanging="1440"/>
+      </w:pPr>
+      <w:rPr>
+        <w:rFonts w:hint="default"/>
+      </w:rPr>
+    </w:lvl>
+    <w:lvl w:ilvl="8">
+      <w:start w:val="1"/>
+      <w:numFmt w:val="decimal"/>
+      <w:lvlText w:val="%1.%2.%3.%4.%5.%6.%7.%8.%9"/>
+      <w:lvlJc w:val="left"/>
+      <w:pPr>
+        <w:ind w:left="1584" w:hanging="1584"/>
+      </w:pPr>
+      <w:rPr>
+        <w:rFonts w:hint="default"/>
+      </w:rPr>
+    </w:lvl>
+  </w:abstractNum>
+  <w:abstractNum w:abstractNumId="8">
     <w:nsid w:val="1DBE3971"/>
     <w:multiLevelType w:val="hybridMultilevel"/>
     <w:tmpl w:val="B21C9040"/>
@@ -2542,7 +3093,7 @@
       </w:rPr>
     </w:lvl>
   </w:abstractNum>
-  <w:abstractNum w:abstractNumId="7">
+  <w:abstractNum w:abstractNumId="9">
     <w:nsid w:val="28E0469D"/>
     <w:multiLevelType w:val="hybridMultilevel"/>
     <w:tmpl w:val="7ECA67DA"/>
@@ -2656,10 +3207,10 @@
       </w:rPr>
     </w:lvl>
   </w:abstractNum>
-  <w:abstractNum w:abstractNumId="8">
+  <w:abstractNum w:abstractNumId="10">
     <w:nsid w:val="295151BB"/>
     <w:multiLevelType w:val="multilevel"/>
-    <w:tmpl w:val="70B0AB6A"/>
+    <w:tmpl w:val="A050BDB0"/>
     <w:lvl w:ilvl="0">
       <w:start w:val="2"/>
       <w:numFmt w:val="decimal"/>
@@ -2683,7 +3234,7 @@
       </w:pPr>
       <w:rPr>
         <w:rFonts w:hint="default"/>
-        <w:color w:val="1F4E79" w:themeColor="accent1" w:themeShade="80"/>
+        <w:color w:val="5B9BD5" w:themeColor="accent1"/>
       </w:rPr>
     </w:lvl>
     <w:lvl w:ilvl="2">
@@ -2772,7 +3323,7 @@
       </w:rPr>
     </w:lvl>
   </w:abstractNum>
-  <w:abstractNum w:abstractNumId="9">
+  <w:abstractNum w:abstractNumId="11">
     <w:nsid w:val="29820DE3"/>
     <w:multiLevelType w:val="hybridMultilevel"/>
     <w:tmpl w:val="BE9E2942"/>
@@ -2886,7 +3437,7 @@
       </w:rPr>
     </w:lvl>
   </w:abstractNum>
-  <w:abstractNum w:abstractNumId="10">
+  <w:abstractNum w:abstractNumId="12">
     <w:nsid w:val="30141B6B"/>
     <w:multiLevelType w:val="hybridMultilevel"/>
     <w:tmpl w:val="2A3A65EE"/>
@@ -3000,7 +3551,7 @@
       </w:rPr>
     </w:lvl>
   </w:abstractNum>
-  <w:abstractNum w:abstractNumId="11">
+  <w:abstractNum w:abstractNumId="13">
     <w:nsid w:val="387823AD"/>
     <w:multiLevelType w:val="hybridMultilevel"/>
     <w:tmpl w:val="9B98BBF2"/>
@@ -3089,7 +3640,7 @@
       </w:pPr>
     </w:lvl>
   </w:abstractNum>
-  <w:abstractNum w:abstractNumId="12">
+  <w:abstractNum w:abstractNumId="14">
     <w:nsid w:val="398F6C97"/>
     <w:multiLevelType w:val="hybridMultilevel"/>
     <w:tmpl w:val="B2C4A2FE"/>
@@ -3202,7 +3753,7 @@
       </w:rPr>
     </w:lvl>
   </w:abstractNum>
-  <w:abstractNum w:abstractNumId="13">
+  <w:abstractNum w:abstractNumId="15">
     <w:nsid w:val="41B87EAC"/>
     <w:multiLevelType w:val="hybridMultilevel"/>
     <w:tmpl w:val="E5F81964"/>
@@ -3316,7 +3867,7 @@
       </w:rPr>
     </w:lvl>
   </w:abstractNum>
-  <w:abstractNum w:abstractNumId="14">
+  <w:abstractNum w:abstractNumId="16">
     <w:nsid w:val="49A91C2D"/>
     <w:multiLevelType w:val="hybridMultilevel"/>
     <w:tmpl w:val="4E3A6E7C"/>
@@ -3429,7 +3980,7 @@
       </w:rPr>
     </w:lvl>
   </w:abstractNum>
-  <w:abstractNum w:abstractNumId="15">
+  <w:abstractNum w:abstractNumId="17">
     <w:nsid w:val="4B967F02"/>
     <w:multiLevelType w:val="hybridMultilevel"/>
     <w:tmpl w:val="A65A7880"/>
@@ -3542,7 +4093,7 @@
       </w:rPr>
     </w:lvl>
   </w:abstractNum>
-  <w:abstractNum w:abstractNumId="16">
+  <w:abstractNum w:abstractNumId="18">
     <w:nsid w:val="4B9B3A78"/>
     <w:multiLevelType w:val="hybridMultilevel"/>
     <w:tmpl w:val="47C2676E"/>
@@ -3631,7 +4182,7 @@
       </w:pPr>
     </w:lvl>
   </w:abstractNum>
-  <w:abstractNum w:abstractNumId="17">
+  <w:abstractNum w:abstractNumId="19">
     <w:nsid w:val="4C8C6E06"/>
     <w:multiLevelType w:val="multilevel"/>
     <w:tmpl w:val="28DCF298"/>
@@ -3744,7 +4295,7 @@
       </w:rPr>
     </w:lvl>
   </w:abstractNum>
-  <w:abstractNum w:abstractNumId="18">
+  <w:abstractNum w:abstractNumId="20">
     <w:nsid w:val="539F4580"/>
     <w:multiLevelType w:val="hybridMultilevel"/>
     <w:tmpl w:val="A1442330"/>
@@ -3834,7 +4385,96 @@
       </w:pPr>
     </w:lvl>
   </w:abstractNum>
-  <w:abstractNum w:abstractNumId="19">
+  <w:abstractNum w:abstractNumId="21">
+    <w:nsid w:val="57C67ECF"/>
+    <w:multiLevelType w:val="hybridMultilevel"/>
+    <w:tmpl w:val="E3827DFC"/>
+    <w:lvl w:ilvl="0" w:tplc="D408C0DA">
+      <w:start w:val="1"/>
+      <w:numFmt w:val="decimal"/>
+      <w:lvlText w:val="3.2.%1."/>
+      <w:lvlJc w:val="left"/>
+      <w:pPr>
+        <w:ind w:left="1890" w:hanging="360"/>
+      </w:pPr>
+      <w:rPr>
+        <w:rFonts w:hint="default"/>
+      </w:rPr>
+    </w:lvl>
+    <w:lvl w:ilvl="1" w:tplc="04090019" w:tentative="1">
+      <w:start w:val="1"/>
+      <w:numFmt w:val="lowerLetter"/>
+      <w:lvlText w:val="%2."/>
+      <w:lvlJc w:val="left"/>
+      <w:pPr>
+        <w:ind w:left="2610" w:hanging="360"/>
+      </w:pPr>
+    </w:lvl>
+    <w:lvl w:ilvl="2" w:tplc="0409001B" w:tentative="1">
+      <w:start w:val="1"/>
+      <w:numFmt w:val="lowerRoman"/>
+      <w:lvlText w:val="%3."/>
+      <w:lvlJc w:val="right"/>
+      <w:pPr>
+        <w:ind w:left="3330" w:hanging="180"/>
+      </w:pPr>
+    </w:lvl>
+    <w:lvl w:ilvl="3" w:tplc="0409000F" w:tentative="1">
+      <w:start w:val="1"/>
+      <w:numFmt w:val="decimal"/>
+      <w:lvlText w:val="%4."/>
+      <w:lvlJc w:val="left"/>
+      <w:pPr>
+        <w:ind w:left="4050" w:hanging="360"/>
+      </w:pPr>
+    </w:lvl>
+    <w:lvl w:ilvl="4" w:tplc="04090019" w:tentative="1">
+      <w:start w:val="1"/>
+      <w:numFmt w:val="lowerLetter"/>
+      <w:lvlText w:val="%5."/>
+      <w:lvlJc w:val="left"/>
+      <w:pPr>
+        <w:ind w:left="4770" w:hanging="360"/>
+      </w:pPr>
+    </w:lvl>
+    <w:lvl w:ilvl="5" w:tplc="0409001B" w:tentative="1">
+      <w:start w:val="1"/>
+      <w:numFmt w:val="lowerRoman"/>
+      <w:lvlText w:val="%6."/>
+      <w:lvlJc w:val="right"/>
+      <w:pPr>
+        <w:ind w:left="5490" w:hanging="180"/>
+      </w:pPr>
+    </w:lvl>
+    <w:lvl w:ilvl="6" w:tplc="0409000F" w:tentative="1">
+      <w:start w:val="1"/>
+      <w:numFmt w:val="decimal"/>
+      <w:lvlText w:val="%7."/>
+      <w:lvlJc w:val="left"/>
+      <w:pPr>
+        <w:ind w:left="6210" w:hanging="360"/>
+      </w:pPr>
+    </w:lvl>
+    <w:lvl w:ilvl="7" w:tplc="04090019" w:tentative="1">
+      <w:start w:val="1"/>
+      <w:numFmt w:val="lowerLetter"/>
+      <w:lvlText w:val="%8."/>
+      <w:lvlJc w:val="left"/>
+      <w:pPr>
+        <w:ind w:left="6930" w:hanging="360"/>
+      </w:pPr>
+    </w:lvl>
+    <w:lvl w:ilvl="8" w:tplc="0409001B" w:tentative="1">
+      <w:start w:val="1"/>
+      <w:numFmt w:val="lowerRoman"/>
+      <w:lvlText w:val="%9."/>
+      <w:lvlJc w:val="right"/>
+      <w:pPr>
+        <w:ind w:left="7650" w:hanging="180"/>
+      </w:pPr>
+    </w:lvl>
+  </w:abstractNum>
+  <w:abstractNum w:abstractNumId="22">
     <w:nsid w:val="5A995B56"/>
     <w:multiLevelType w:val="hybridMultilevel"/>
     <w:tmpl w:val="975C3C32"/>
@@ -3947,10 +4587,10 @@
       </w:rPr>
     </w:lvl>
   </w:abstractNum>
-  <w:abstractNum w:abstractNumId="20">
+  <w:abstractNum w:abstractNumId="23">
     <w:nsid w:val="5B13251B"/>
     <w:multiLevelType w:val="multilevel"/>
-    <w:tmpl w:val="DEC82022"/>
+    <w:tmpl w:val="A69AD0AE"/>
     <w:lvl w:ilvl="0">
       <w:start w:val="2"/>
       <w:numFmt w:val="decimal"/>
@@ -3981,15 +4621,14 @@
     <w:lvl w:ilvl="2">
       <w:start w:val="1"/>
       <w:numFmt w:val="decimal"/>
-      <w:pStyle w:val="Heading3"/>
-      <w:lvlText w:val="%1.%2.%3"/>
+      <w:lvlText w:val="3.1.%3."/>
       <w:lvlJc w:val="left"/>
       <w:pPr>
         <w:ind w:left="720" w:hanging="720"/>
       </w:pPr>
       <w:rPr>
         <w:rFonts w:hint="default"/>
-        <w:color w:val="1F4E79" w:themeColor="accent1" w:themeShade="80"/>
+        <w:color w:val="5B9BD5" w:themeColor="accent1"/>
       </w:rPr>
     </w:lvl>
     <w:lvl w:ilvl="3">
@@ -4071,7 +4710,7 @@
       </w:rPr>
     </w:lvl>
   </w:abstractNum>
-  <w:abstractNum w:abstractNumId="21">
+  <w:abstractNum w:abstractNumId="24">
     <w:nsid w:val="5B5B77B5"/>
     <w:multiLevelType w:val="hybridMultilevel"/>
     <w:tmpl w:val="2B9679EC"/>
@@ -4163,7 +4802,7 @@
       </w:pPr>
     </w:lvl>
   </w:abstractNum>
-  <w:abstractNum w:abstractNumId="22">
+  <w:abstractNum w:abstractNumId="25">
     <w:nsid w:val="5BE40CD6"/>
     <w:multiLevelType w:val="hybridMultilevel"/>
     <w:tmpl w:val="BB5C5E4E"/>
@@ -4252,7 +4891,7 @@
       </w:pPr>
     </w:lvl>
   </w:abstractNum>
-  <w:abstractNum w:abstractNumId="23">
+  <w:abstractNum w:abstractNumId="26">
     <w:nsid w:val="5C8A56F7"/>
     <w:multiLevelType w:val="hybridMultilevel"/>
     <w:tmpl w:val="F4D64B80"/>
@@ -4366,7 +5005,7 @@
       </w:rPr>
     </w:lvl>
   </w:abstractNum>
-  <w:abstractNum w:abstractNumId="24">
+  <w:abstractNum w:abstractNumId="27">
     <w:nsid w:val="60863324"/>
     <w:multiLevelType w:val="hybridMultilevel"/>
     <w:tmpl w:val="47BEB27E"/>
@@ -4480,7 +5119,7 @@
       </w:rPr>
     </w:lvl>
   </w:abstractNum>
-  <w:abstractNum w:abstractNumId="25">
+  <w:abstractNum w:abstractNumId="28">
     <w:nsid w:val="61181277"/>
     <w:multiLevelType w:val="hybridMultilevel"/>
     <w:tmpl w:val="F5324888"/>
@@ -4570,7 +5209,7 @@
       </w:pPr>
     </w:lvl>
   </w:abstractNum>
-  <w:abstractNum w:abstractNumId="26">
+  <w:abstractNum w:abstractNumId="29">
     <w:nsid w:val="61652FAB"/>
     <w:multiLevelType w:val="hybridMultilevel"/>
     <w:tmpl w:val="CCCADB90"/>
@@ -4659,7 +5298,7 @@
       </w:pPr>
     </w:lvl>
   </w:abstractNum>
-  <w:abstractNum w:abstractNumId="27">
+  <w:abstractNum w:abstractNumId="30">
     <w:nsid w:val="63906379"/>
     <w:multiLevelType w:val="hybridMultilevel"/>
     <w:tmpl w:val="E00E2762"/>
@@ -4773,7 +5412,7 @@
       </w:rPr>
     </w:lvl>
   </w:abstractNum>
-  <w:abstractNum w:abstractNumId="28">
+  <w:abstractNum w:abstractNumId="31">
     <w:nsid w:val="671D1430"/>
     <w:multiLevelType w:val="hybridMultilevel"/>
     <w:tmpl w:val="2DF8DCB2"/>
@@ -4859,7 +5498,7 @@
       </w:pPr>
     </w:lvl>
   </w:abstractNum>
-  <w:abstractNum w:abstractNumId="29">
+  <w:abstractNum w:abstractNumId="32">
     <w:nsid w:val="690B0E29"/>
     <w:multiLevelType w:val="hybridMultilevel"/>
     <w:tmpl w:val="D03C0AD0"/>
@@ -4973,7 +5612,7 @@
       </w:rPr>
     </w:lvl>
   </w:abstractNum>
-  <w:abstractNum w:abstractNumId="30">
+  <w:abstractNum w:abstractNumId="33">
     <w:nsid w:val="6DC2680F"/>
     <w:multiLevelType w:val="hybridMultilevel"/>
     <w:tmpl w:val="C1BE47E0"/>
@@ -5087,7 +5726,7 @@
       </w:rPr>
     </w:lvl>
   </w:abstractNum>
-  <w:abstractNum w:abstractNumId="31">
+  <w:abstractNum w:abstractNumId="34">
     <w:nsid w:val="6E1B4D11"/>
     <w:multiLevelType w:val="hybridMultilevel"/>
     <w:tmpl w:val="B27A7832"/>
@@ -5200,7 +5839,7 @@
       </w:rPr>
     </w:lvl>
   </w:abstractNum>
-  <w:abstractNum w:abstractNumId="32">
+  <w:abstractNum w:abstractNumId="35">
     <w:nsid w:val="71EF1D33"/>
     <w:multiLevelType w:val="hybridMultilevel"/>
     <w:tmpl w:val="C7C421D6"/>
@@ -5286,7 +5925,123 @@
       </w:pPr>
     </w:lvl>
   </w:abstractNum>
-  <w:abstractNum w:abstractNumId="33">
+  <w:abstractNum w:abstractNumId="36">
+    <w:nsid w:val="737C385D"/>
+    <w:multiLevelType w:val="multilevel"/>
+    <w:tmpl w:val="B1802204"/>
+    <w:lvl w:ilvl="0">
+      <w:start w:val="2"/>
+      <w:numFmt w:val="decimal"/>
+      <w:lvlText w:val="%1."/>
+      <w:lvlJc w:val="left"/>
+      <w:pPr>
+        <w:ind w:left="432" w:hanging="432"/>
+      </w:pPr>
+      <w:rPr>
+        <w:rFonts w:hint="default"/>
+        <w:color w:val="1F4E79" w:themeColor="accent1" w:themeShade="80"/>
+      </w:rPr>
+    </w:lvl>
+    <w:lvl w:ilvl="1">
+      <w:start w:val="1"/>
+      <w:numFmt w:val="decimal"/>
+      <w:lvlText w:val="%1.%2"/>
+      <w:lvlJc w:val="left"/>
+      <w:pPr>
+        <w:ind w:left="576" w:hanging="576"/>
+      </w:pPr>
+      <w:rPr>
+        <w:rFonts w:hint="default"/>
+        <w:color w:val="1F4E79" w:themeColor="accent1" w:themeShade="80"/>
+      </w:rPr>
+    </w:lvl>
+    <w:lvl w:ilvl="2">
+      <w:start w:val="1"/>
+      <w:numFmt w:val="decimal"/>
+      <w:lvlText w:val="3.1.%3."/>
+      <w:lvlJc w:val="left"/>
+      <w:pPr>
+        <w:ind w:left="720" w:hanging="720"/>
+      </w:pPr>
+      <w:rPr>
+        <w:rFonts w:hint="default"/>
+        <w:color w:val="5B9BD5" w:themeColor="accent1"/>
+      </w:rPr>
+    </w:lvl>
+    <w:lvl w:ilvl="3">
+      <w:start w:val="1"/>
+      <w:numFmt w:val="decimal"/>
+      <w:lvlText w:val="3.2.3.%4."/>
+      <w:lvlJc w:val="left"/>
+      <w:pPr>
+        <w:ind w:left="864" w:hanging="864"/>
+      </w:pPr>
+      <w:rPr>
+        <w:rFonts w:hint="default"/>
+      </w:rPr>
+    </w:lvl>
+    <w:lvl w:ilvl="4">
+      <w:start w:val="1"/>
+      <w:numFmt w:val="decimal"/>
+      <w:lvlText w:val="%1.%2.%3.%4.%5"/>
+      <w:lvlJc w:val="left"/>
+      <w:pPr>
+        <w:ind w:left="1008" w:hanging="1008"/>
+      </w:pPr>
+      <w:rPr>
+        <w:rFonts w:hint="default"/>
+      </w:rPr>
+    </w:lvl>
+    <w:lvl w:ilvl="5">
+      <w:start w:val="1"/>
+      <w:numFmt w:val="decimal"/>
+      <w:lvlText w:val="%1.%2.%3.%4.%5.%6"/>
+      <w:lvlJc w:val="left"/>
+      <w:pPr>
+        <w:ind w:left="1152" w:hanging="1152"/>
+      </w:pPr>
+      <w:rPr>
+        <w:rFonts w:hint="default"/>
+      </w:rPr>
+    </w:lvl>
+    <w:lvl w:ilvl="6">
+      <w:start w:val="1"/>
+      <w:numFmt w:val="decimal"/>
+      <w:lvlText w:val="%1.%2.%3.%4.%5.%6.%7"/>
+      <w:lvlJc w:val="left"/>
+      <w:pPr>
+        <w:ind w:left="1296" w:hanging="1296"/>
+      </w:pPr>
+      <w:rPr>
+        <w:rFonts w:hint="default"/>
+      </w:rPr>
+    </w:lvl>
+    <w:lvl w:ilvl="7">
+      <w:start w:val="1"/>
+      <w:numFmt w:val="decimal"/>
+      <w:lvlText w:val="%1.%2.%3.%4.%5.%6.%7.%8"/>
+      <w:lvlJc w:val="left"/>
+      <w:pPr>
+        <w:ind w:left="1440" w:hanging="1440"/>
+      </w:pPr>
+      <w:rPr>
+        <w:rFonts w:hint="default"/>
+      </w:rPr>
+    </w:lvl>
+    <w:lvl w:ilvl="8">
+      <w:start w:val="1"/>
+      <w:numFmt w:val="decimal"/>
+      <w:lvlText w:val="%1.%2.%3.%4.%5.%6.%7.%8.%9"/>
+      <w:lvlJc w:val="left"/>
+      <w:pPr>
+        <w:ind w:left="1584" w:hanging="1584"/>
+      </w:pPr>
+      <w:rPr>
+        <w:rFonts w:hint="default"/>
+      </w:rPr>
+    </w:lvl>
+  </w:abstractNum>
+  <w:abstractNum w:abstractNumId="37">
     <w:nsid w:val="747D3EB4"/>
     <w:multiLevelType w:val="hybridMultilevel"/>
     <w:tmpl w:val="834EED7E"/>
@@ -5399,7 +6154,7 @@
       </w:rPr>
     </w:lvl>
   </w:abstractNum>
-  <w:abstractNum w:abstractNumId="34">
+  <w:abstractNum w:abstractNumId="38">
     <w:nsid w:val="7487410C"/>
     <w:multiLevelType w:val="hybridMultilevel"/>
     <w:tmpl w:val="C2C4792A"/>
@@ -5488,7 +6243,7 @@
       </w:pPr>
     </w:lvl>
   </w:abstractNum>
-  <w:abstractNum w:abstractNumId="35">
+  <w:abstractNum w:abstractNumId="39">
     <w:nsid w:val="77C17FE2"/>
     <w:multiLevelType w:val="hybridMultilevel"/>
     <w:tmpl w:val="599656A0"/>
@@ -5574,7 +6329,7 @@
       </w:pPr>
     </w:lvl>
   </w:abstractNum>
-  <w:abstractNum w:abstractNumId="36">
+  <w:abstractNum w:abstractNumId="40">
     <w:nsid w:val="7A184214"/>
     <w:multiLevelType w:val="hybridMultilevel"/>
     <w:tmpl w:val="7654CEF2"/>
@@ -5687,7 +6442,7 @@
       </w:rPr>
     </w:lvl>
   </w:abstractNum>
-  <w:abstractNum w:abstractNumId="37">
+  <w:abstractNum w:abstractNumId="41">
     <w:nsid w:val="7B2D2EDE"/>
     <w:multiLevelType w:val="hybridMultilevel"/>
     <w:tmpl w:val="5F3CE48C"/>
@@ -5801,7 +6556,7 @@
       </w:rPr>
     </w:lvl>
   </w:abstractNum>
-  <w:abstractNum w:abstractNumId="38">
+  <w:abstractNum w:abstractNumId="42">
     <w:nsid w:val="7C1513BD"/>
     <w:multiLevelType w:val="hybridMultilevel"/>
     <w:tmpl w:val="D812D266"/>
@@ -5915,7 +6670,7 @@
       </w:rPr>
     </w:lvl>
   </w:abstractNum>
-  <w:abstractNum w:abstractNumId="39">
+  <w:abstractNum w:abstractNumId="43">
     <w:nsid w:val="7E293941"/>
     <w:multiLevelType w:val="hybridMultilevel"/>
     <w:tmpl w:val="4AB0A602"/>
@@ -6029,7 +6784,7 @@
       </w:rPr>
     </w:lvl>
   </w:abstractNum>
-  <w:abstractNum w:abstractNumId="40">
+  <w:abstractNum w:abstractNumId="44">
     <w:nsid w:val="7F3C06FE"/>
     <w:multiLevelType w:val="hybridMultilevel"/>
     <w:tmpl w:val="103C3E4A"/>
@@ -6143,91 +6898,91 @@
     </w:lvl>
   </w:abstractNum>
   <w:num w:numId="1">
-    <w:abstractNumId w:val="17"/>
+    <w:abstractNumId w:val="19"/>
   </w:num>
   <w:num w:numId="2">
-    <w:abstractNumId w:val="20"/>
+    <w:abstractNumId w:val="23"/>
   </w:num>
   <w:num w:numId="3">
-    <w:abstractNumId w:val="40"/>
+    <w:abstractNumId w:val="44"/>
   </w:num>
   <w:num w:numId="4">
     <w:abstractNumId w:val="4"/>
   </w:num>
   <w:num w:numId="5">
-    <w:abstractNumId w:val="34"/>
+    <w:abstractNumId w:val="38"/>
   </w:num>
   <w:num w:numId="6">
+    <w:abstractNumId w:val="31"/>
+  </w:num>
+  <w:num w:numId="7">
+    <w:abstractNumId w:val="24"/>
+  </w:num>
+  <w:num w:numId="8">
+    <w:abstractNumId w:val="18"/>
+  </w:num>
+  <w:num w:numId="9">
+    <w:abstractNumId w:val="35"/>
+  </w:num>
+  <w:num w:numId="10">
+    <w:abstractNumId w:val="20"/>
+  </w:num>
+  <w:num w:numId="11">
+    <w:abstractNumId w:val="11"/>
+  </w:num>
+  <w:num w:numId="12">
+    <w:abstractNumId w:val="30"/>
+  </w:num>
+  <w:num w:numId="13">
+    <w:abstractNumId w:val="39"/>
+  </w:num>
+  <w:num w:numId="14">
     <w:abstractNumId w:val="28"/>
   </w:num>
-  <w:num w:numId="7">
-    <w:abstractNumId w:val="21"/>
-  </w:num>
-  <w:num w:numId="8">
-    <w:abstractNumId w:val="16"/>
-  </w:num>
-  <w:num w:numId="9">
-    <w:abstractNumId w:val="32"/>
-  </w:num>
-  <w:num w:numId="10">
-    <w:abstractNumId w:val="18"/>
-  </w:num>
-  <w:num w:numId="11">
-    <w:abstractNumId w:val="9"/>
-  </w:num>
-  <w:num w:numId="12">
-    <w:abstractNumId w:val="27"/>
-  </w:num>
-  <w:num w:numId="13">
-    <w:abstractNumId w:val="35"/>
-  </w:num>
-  <w:num w:numId="14">
-    <w:abstractNumId w:val="25"/>
-  </w:num>
   <w:num w:numId="15">
-    <w:abstractNumId w:val="26"/>
+    <w:abstractNumId w:val="29"/>
   </w:num>
   <w:num w:numId="16">
-    <w:abstractNumId w:val="39"/>
+    <w:abstractNumId w:val="43"/>
   </w:num>
   <w:num w:numId="17">
-    <w:abstractNumId w:val="7"/>
+    <w:abstractNumId w:val="9"/>
   </w:num>
   <w:num w:numId="18">
     <w:abstractNumId w:val="2"/>
   </w:num>
   <w:num w:numId="19">
-    <w:abstractNumId w:val="12"/>
+    <w:abstractNumId w:val="14"/>
   </w:num>
   <w:num w:numId="20">
-    <w:abstractNumId w:val="31"/>
+    <w:abstractNumId w:val="34"/>
   </w:num>
   <w:num w:numId="21">
-    <w:abstractNumId w:val="37"/>
+    <w:abstractNumId w:val="41"/>
   </w:num>
   <w:num w:numId="22">
-    <w:abstractNumId w:val="38"/>
+    <w:abstractNumId w:val="42"/>
   </w:num>
   <w:num w:numId="23">
-    <w:abstractNumId w:val="5"/>
+    <w:abstractNumId w:val="6"/>
   </w:num>
   <w:num w:numId="24">
-    <w:abstractNumId w:val="23"/>
+    <w:abstractNumId w:val="26"/>
   </w:num>
   <w:num w:numId="25">
-    <w:abstractNumId w:val="6"/>
+    <w:abstractNumId w:val="8"/>
   </w:num>
   <w:num w:numId="26">
-    <w:abstractNumId w:val="30"/>
+    <w:abstractNumId w:val="33"/>
   </w:num>
   <w:num w:numId="27">
-    <w:abstractNumId w:val="13"/>
+    <w:abstractNumId w:val="15"/>
   </w:num>
   <w:num w:numId="28">
-    <w:abstractNumId w:val="19"/>
+    <w:abstractNumId w:val="22"/>
   </w:num>
   <w:num w:numId="29">
-    <w:abstractNumId w:val="36"/>
+    <w:abstractNumId w:val="40"/>
   </w:num>
   <w:num w:numId="30">
     <w:abstractNumId w:val="1"/>
@@ -6236,34 +6991,46 @@
     <w:abstractNumId w:val="3"/>
   </w:num>
   <w:num w:numId="32">
-    <w:abstractNumId w:val="33"/>
+    <w:abstractNumId w:val="37"/>
   </w:num>
   <w:num w:numId="33">
-    <w:abstractNumId w:val="15"/>
+    <w:abstractNumId w:val="17"/>
   </w:num>
   <w:num w:numId="34">
     <w:abstractNumId w:val="0"/>
   </w:num>
   <w:num w:numId="35">
+    <w:abstractNumId w:val="12"/>
+  </w:num>
+  <w:num w:numId="36">
+    <w:abstractNumId w:val="32"/>
+  </w:num>
+  <w:num w:numId="37">
+    <w:abstractNumId w:val="27"/>
+  </w:num>
+  <w:num w:numId="38">
+    <w:abstractNumId w:val="16"/>
+  </w:num>
+  <w:num w:numId="39">
+    <w:abstractNumId w:val="25"/>
+  </w:num>
+  <w:num w:numId="40">
+    <w:abstractNumId w:val="13"/>
+  </w:num>
+  <w:num w:numId="41">
     <w:abstractNumId w:val="10"/>
   </w:num>
-  <w:num w:numId="36">
-    <w:abstractNumId w:val="29"/>
+  <w:num w:numId="42">
+    <w:abstractNumId w:val="7"/>
   </w:num>
-  <w:num w:numId="37">
-    <w:abstractNumId w:val="24"/>
+  <w:num w:numId="43">
+    <w:abstractNumId w:val="21"/>
   </w:num>
-  <w:num w:numId="38">
-    <w:abstractNumId w:val="14"/>
+  <w:num w:numId="44">
+    <w:abstractNumId w:val="36"/>
   </w:num>
-  <w:num w:numId="39">
-    <w:abstractNumId w:val="22"/>
-  </w:num>
-  <w:num w:numId="40">
-    <w:abstractNumId w:val="11"/>
-  </w:num>
-  <w:num w:numId="41">
-    <w:abstractNumId w:val="8"/>
+  <w:num w:numId="45">
+    <w:abstractNumId w:val="5"/>
   </w:num>
   <w:numIdMacAtCleanup w:val="2"/>
 </w:numbering>
@@ -6727,10 +7494,6 @@
     <w:pPr>
       <w:keepNext/>
       <w:keepLines/>
-      <w:numPr>
-        <w:ilvl w:val="2"/>
-        <w:numId w:val="2"/>
-      </w:numPr>
       <w:spacing w:before="200" w:after="0"/>
       <w:outlineLvl w:val="2"/>
     </w:pPr>
@@ -8005,7 +8768,7 @@
     <w:charset w:val="00"/>
     <w:family w:val="roman"/>
     <w:pitch w:val="variable"/>
-    <w:sig w:usb0="E0002AFF" w:usb1="C0007843" w:usb2="00000009" w:usb3="00000000" w:csb0="000001FF" w:csb1="00000000"/>
+    <w:sig w:usb0="E0002AFF" w:usb1="C0007841" w:usb2="00000009" w:usb3="00000000" w:csb0="000001FF" w:csb1="00000000"/>
   </w:font>
   <w:font w:name="Courier New">
     <w:panose1 w:val="02070309020205020404"/>
@@ -8026,7 +8789,7 @@
     <w:charset w:val="00"/>
     <w:family w:val="swiss"/>
     <w:pitch w:val="variable"/>
-    <w:sig w:usb0="E00002FF" w:usb1="4000ACFF" w:usb2="00000001" w:usb3="00000000" w:csb0="0000019F" w:csb1="00000000"/>
+    <w:sig w:usb0="E10002FF" w:usb1="4000ACFF" w:usb2="00000009" w:usb3="00000000" w:csb0="0000019F" w:csb1="00000000"/>
   </w:font>
   <w:font w:name="Verdana">
     <w:panose1 w:val="020B0604030504040204"/>
@@ -8086,6 +8849,7 @@
     <w:rsid w:val="0030528F"/>
     <w:rsid w:val="003D585A"/>
     <w:rsid w:val="00450B26"/>
+    <w:rsid w:val="00523D91"/>
     <w:rsid w:val="005A77D1"/>
     <w:rsid w:val="00806B0A"/>
     <w:rsid w:val="00901A42"/>
@@ -8803,7 +9567,7 @@
 </file>
 
 <file path=customXml/itemProps2.xml><?xml version="1.0" encoding="utf-8"?>
-<ds:datastoreItem xmlns:ds="http://schemas.openxmlformats.org/officeDocument/2006/customXml" ds:itemID="{C235FE00-4C43-4AD5-8DA6-A3189087E1B2}">
+<ds:datastoreItem xmlns:ds="http://schemas.openxmlformats.org/officeDocument/2006/customXml" ds:itemID="{73B17921-31C4-49F7-832F-FC54F1F206CD}">
   <ds:schemaRefs>
     <ds:schemaRef ds:uri="http://schemas.openxmlformats.org/officeDocument/2006/bibliography"/>
   </ds:schemaRefs>

</xml_diff>